<commit_message>
Añadida ppt para presentación, y ultimos ajusted realizados al módulo de catalogación
</commit_message>
<xml_diff>
--- a/Fase 2/Evidencias Grupales/2.4_GuiaEstudiante_Fase 2_DesarrolloProyecto APT (Español).docx.docx
+++ b/Fase 2/Evidencias Grupales/2.4_GuiaEstudiante_Fase 2_DesarrolloProyecto APT (Español).docx.docx
@@ -703,7 +703,7 @@
     </w:p>
     <w:sdt>
       <w:sdtPr>
-        <w:id w:val="-168286329"/>
+        <w:id w:val="780923308"/>
         <w:docPartObj>
           <w:docPartGallery w:val="Table of Contents"/>
           <w:docPartUnique w:val="1"/>
@@ -6841,7 +6841,7 @@
     <w:sdt>
       <w:sdtPr>
         <w:lock w:val="contentLocked"/>
-        <w:id w:val="-1310063403"/>
+        <w:id w:val="2084788632"/>
         <w:tag w:val="goog_rdk_0"/>
       </w:sdtPr>
       <w:sdtContent>
@@ -7859,7 +7859,7 @@
     <w:sdt>
       <w:sdtPr>
         <w:lock w:val="contentLocked"/>
-        <w:id w:val="-279214126"/>
+        <w:id w:val="-1015479875"/>
         <w:tag w:val="goog_rdk_1"/>
       </w:sdtPr>
       <w:sdtContent>
@@ -10195,7 +10195,7 @@
     <w:sdt>
       <w:sdtPr>
         <w:lock w:val="contentLocked"/>
-        <w:id w:val="-269737017"/>
+        <w:id w:val="643403821"/>
         <w:tag w:val="goog_rdk_2"/>
       </w:sdtPr>
       <w:sdtContent>
@@ -10529,7 +10529,7 @@
     <w:sdt>
       <w:sdtPr>
         <w:lock w:val="contentLocked"/>
-        <w:id w:val="-889920862"/>
+        <w:id w:val="1782866097"/>
         <w:tag w:val="goog_rdk_3"/>
       </w:sdtPr>
       <w:sdtContent>
@@ -10816,7 +10816,7 @@
     <w:sdt>
       <w:sdtPr>
         <w:lock w:val="contentLocked"/>
-        <w:id w:val="1527085853"/>
+        <w:id w:val="-467632932"/>
         <w:tag w:val="goog_rdk_4"/>
       </w:sdtPr>
       <w:sdtContent>
@@ -11597,7 +11597,7 @@
     <w:sdt>
       <w:sdtPr>
         <w:lock w:val="contentLocked"/>
-        <w:id w:val="-1376221135"/>
+        <w:id w:val="321199594"/>
         <w:tag w:val="goog_rdk_5"/>
       </w:sdtPr>
       <w:sdtContent>
@@ -12664,7 +12664,7 @@
     <w:sdt>
       <w:sdtPr>
         <w:lock w:val="contentLocked"/>
-        <w:id w:val="-689106360"/>
+        <w:id w:val="1288380687"/>
         <w:tag w:val="goog_rdk_6"/>
       </w:sdtPr>
       <w:sdtContent>
@@ -15520,7 +15520,7 @@
     <w:sdt>
       <w:sdtPr>
         <w:lock w:val="contentLocked"/>
-        <w:id w:val="-223278659"/>
+        <w:id w:val="-212277382"/>
         <w:tag w:val="goog_rdk_7"/>
       </w:sdtPr>
       <w:sdtContent>

</xml_diff>